<commit_message>
Correções das observações do professor
</commit_message>
<xml_diff>
--- a/2.Análise/2.3.DCAD/2.3.DCAD.docx
+++ b/2.Análise/2.3.DCAD/2.3.DCAD.docx
@@ -1,22 +1,15 @@
 
 <file path=word/document.xml><?xml version="1.0" encoding="utf-8"?>
-<w:document xmlns:o="urn:schemas-microsoft-com:office:office" xmlns:r="http://schemas.openxmlformats.org/officeDocument/2006/relationships" xmlns:v="urn:schemas-microsoft-com:vml" xmlns:w="http://schemas.openxmlformats.org/wordprocessingml/2006/main" xmlns:w10="urn:schemas-microsoft-com:office:word" xmlns:wp="http://schemas.openxmlformats.org/drawingml/2006/wordprocessingDrawing" xmlns:wps="http://schemas.microsoft.com/office/word/2010/wordprocessingShape" xmlns:wpg="http://schemas.microsoft.com/office/word/2010/wordprocessingGroup" xmlns:mc="http://schemas.openxmlformats.org/markup-compatibility/2006" xmlns:wp14="http://schemas.microsoft.com/office/word/2010/wordprocessingDrawing" xmlns:w14="http://schemas.microsoft.com/office/word/2010/wordml" mc:Ignorable="w14 wp14">
+<w:document xmlns:wpc="http://schemas.microsoft.com/office/word/2010/wordprocessingCanvas" xmlns:cx="http://schemas.microsoft.com/office/drawing/2014/chartex" xmlns:mc="http://schemas.openxmlformats.org/markup-compatibility/2006" xmlns:o="urn:schemas-microsoft-com:office:office" xmlns:r="http://schemas.openxmlformats.org/officeDocument/2006/relationships" xmlns:m="http://schemas.openxmlformats.org/officeDocument/2006/math" xmlns:v="urn:schemas-microsoft-com:vml" xmlns:wp14="http://schemas.microsoft.com/office/word/2010/wordprocessingDrawing" xmlns:wp="http://schemas.openxmlformats.org/drawingml/2006/wordprocessingDrawing" xmlns:w10="urn:schemas-microsoft-com:office:word" xmlns:w="http://schemas.openxmlformats.org/wordprocessingml/2006/main" xmlns:w14="http://schemas.microsoft.com/office/word/2010/wordml" xmlns:w15="http://schemas.microsoft.com/office/word/2012/wordml" xmlns:w16se="http://schemas.microsoft.com/office/word/2015/wordml/symex" xmlns:wpg="http://schemas.microsoft.com/office/word/2010/wordprocessingGroup" xmlns:wpi="http://schemas.microsoft.com/office/word/2010/wordprocessingInk" xmlns:wne="http://schemas.microsoft.com/office/word/2006/wordml" xmlns:wps="http://schemas.microsoft.com/office/word/2010/wordprocessingShape" mc:Ignorable="w14 w15 w16se wp14">
   <w:body>
     <w:p>
-      <w:pPr>
-        <w:pStyle w:val="Normal"/>
-        <w:rPr/>
-      </w:pPr>
-      <w:r>
-        <w:rPr/>
+      <w:r>
         <w:t>Designer Software - Projeto de Software</w:t>
       </w:r>
     </w:p>
     <w:p>
       <w:pPr>
-        <w:pStyle w:val="Normal"/>
         <w:jc w:val="center"/>
-        <w:rPr/>
       </w:pPr>
       <w:r>
         <w:rPr>
@@ -28,22 +21,62 @@
       </w:r>
       <w:r>
         <w:rPr>
-          <w:rFonts w:eastAsia="Calibri" w:cs="" w:cstheme="minorBidi" w:eastAsiaTheme="minorHAnsi"/>
           <w:b/>
-          <w:color w:val="auto"/>
-          <w:kern w:val="0"/>
           <w:sz w:val="30"/>
           <w:szCs w:val="30"/>
-          <w:lang w:val="pt-BR" w:eastAsia="en-US" w:bidi="ar-SA"/>
         </w:rPr>
-        <w:t>Domain / Analysis Class Diagram</w:t>
-      </w:r>
+        <w:t xml:space="preserve">Domain / </w:t>
+      </w:r>
+      <w:proofErr w:type="spellStart"/>
+      <w:r>
+        <w:rPr>
+          <w:b/>
+          <w:sz w:val="30"/>
+          <w:szCs w:val="30"/>
+        </w:rPr>
+        <w:t>Analysis</w:t>
+      </w:r>
+      <w:proofErr w:type="spellEnd"/>
+      <w:r>
+        <w:rPr>
+          <w:b/>
+          <w:sz w:val="30"/>
+          <w:szCs w:val="30"/>
+        </w:rPr>
+        <w:t xml:space="preserve"> </w:t>
+      </w:r>
+      <w:proofErr w:type="spellStart"/>
+      <w:r>
+        <w:rPr>
+          <w:b/>
+          <w:sz w:val="30"/>
+          <w:szCs w:val="30"/>
+        </w:rPr>
+        <w:t>Class</w:t>
+      </w:r>
+      <w:proofErr w:type="spellEnd"/>
+      <w:r>
+        <w:rPr>
+          <w:b/>
+          <w:sz w:val="30"/>
+          <w:szCs w:val="30"/>
+        </w:rPr>
+        <w:t xml:space="preserve"> </w:t>
+      </w:r>
+      <w:proofErr w:type="spellStart"/>
+      <w:r>
+        <w:rPr>
+          <w:b/>
+          <w:sz w:val="30"/>
+          <w:szCs w:val="30"/>
+        </w:rPr>
+        <w:t>Diagram</w:t>
+      </w:r>
+      <w:proofErr w:type="spellEnd"/>
     </w:p>
     <w:p>
       <w:pPr>
-        <w:pStyle w:val="Normal"/>
         <w:jc w:val="center"/>
-        <w:rPr/>
       </w:pPr>
       <w:r>
         <w:rPr>
@@ -56,39 +89,28 @@
     </w:p>
     <w:p>
       <w:pPr>
-        <w:pStyle w:val="Normal"/>
         <w:rPr>
-          <w:b/>
           <w:b/>
         </w:rPr>
       </w:pPr>
       <w:r>
         <w:rPr>
-          <w:b/>
+          <w:noProof/>
+          <w:lang w:eastAsia="pt-BR"/>
         </w:rPr>
-      </w:r>
-    </w:p>
-    <w:p>
-      <w:pPr>
-        <w:pStyle w:val="Normal"/>
-        <w:spacing w:before="0" w:after="160"/>
-        <w:jc w:val="center"/>
-        <w:rPr/>
-      </w:pPr>
-      <w:r>
         <w:drawing>
-          <wp:anchor behindDoc="0" distT="0" distB="0" distL="0" distR="0" simplePos="0" locked="0" layoutInCell="1" allowOverlap="1" relativeHeight="2">
+          <wp:anchor distT="0" distB="0" distL="114300" distR="114300" simplePos="0" relativeHeight="251658240" behindDoc="0" locked="0" layoutInCell="1" allowOverlap="1" wp14:anchorId="348A3CA6" wp14:editId="364574B0">
             <wp:simplePos x="0" y="0"/>
-            <wp:positionH relativeFrom="column">
-              <wp:posOffset>-108585</wp:posOffset>
+            <wp:positionH relativeFrom="margin">
+              <wp:align>center</wp:align>
             </wp:positionH>
             <wp:positionV relativeFrom="paragraph">
-              <wp:posOffset>635</wp:posOffset>
+              <wp:posOffset>81280</wp:posOffset>
             </wp:positionV>
-            <wp:extent cx="5655310" cy="7488555"/>
+            <wp:extent cx="5981700" cy="8460888"/>
             <wp:effectExtent l="0" t="0" r="0" b="0"/>
-            <wp:wrapSquare wrapText="largest"/>
-            <wp:docPr id="1" name="Figura1" descr=""/>
+            <wp:wrapNone/>
+            <wp:docPr id="2" name="Imagem 2" descr="C:\Users\pollyanasm\Downloads\My First Document.jpeg"/>
             <wp:cNvGraphicFramePr>
               <a:graphicFrameLocks xmlns:a="http://schemas.openxmlformats.org/drawingml/2006/main" noChangeAspect="1"/>
             </wp:cNvGraphicFramePr>
@@ -96,13 +118,20 @@
               <a:graphicData uri="http://schemas.openxmlformats.org/drawingml/2006/picture">
                 <pic:pic xmlns:pic="http://schemas.openxmlformats.org/drawingml/2006/picture">
                   <pic:nvPicPr>
-                    <pic:cNvPr id="1" name="Figura1" descr=""/>
+                    <pic:cNvPr id="0" name="Picture 1" descr="C:\Users\pollyanasm\Downloads\My First Document.jpeg"/>
                     <pic:cNvPicPr>
                       <a:picLocks noChangeAspect="1" noChangeArrowheads="1"/>
                     </pic:cNvPicPr>
                   </pic:nvPicPr>
                   <pic:blipFill>
-                    <a:blip r:embed="rId2"/>
+                    <a:blip r:embed="rId4">
+                      <a:extLst>
+                        <a:ext uri="{28A0092B-C50C-407E-A947-70E740481C1C}">
+                          <a14:useLocalDpi xmlns:a14="http://schemas.microsoft.com/office/drawing/2010/main" val="0"/>
+                        </a:ext>
+                      </a:extLst>
+                    </a:blip>
+                    <a:srcRect/>
                     <a:stretch>
                       <a:fillRect/>
                     </a:stretch>
@@ -110,65 +139,76 @@
                   <pic:spPr bwMode="auto">
                     <a:xfrm>
                       <a:off x="0" y="0"/>
-                      <a:ext cx="5655310" cy="7488555"/>
+                      <a:ext cx="5981700" cy="8460888"/>
                     </a:xfrm>
                     <a:prstGeom prst="rect">
                       <a:avLst/>
                     </a:prstGeom>
+                    <a:noFill/>
+                    <a:ln>
+                      <a:noFill/>
+                    </a:ln>
                   </pic:spPr>
                 </pic:pic>
               </a:graphicData>
             </a:graphic>
+            <wp14:sizeRelH relativeFrom="page">
+              <wp14:pctWidth>0</wp14:pctWidth>
+            </wp14:sizeRelH>
+            <wp14:sizeRelV relativeFrom="page">
+              <wp14:pctHeight>0</wp14:pctHeight>
+            </wp14:sizeRelV>
           </wp:anchor>
         </w:drawing>
       </w:r>
-      <w:r>
-        <w:rPr/>
+    </w:p>
+    <w:p>
+      <w:pPr>
+        <w:jc w:val="center"/>
+      </w:pPr>
+      <w:r>
         <w:t xml:space="preserve"> </w:t>
       </w:r>
       <w:r>
-        <w:rPr/>
         <w:tab/>
       </w:r>
+      <w:bookmarkStart w:id="0" w:name="_GoBack"/>
+      <w:bookmarkEnd w:id="0"/>
     </w:p>
     <w:sectPr>
-      <w:type w:val="nextPage"/>
       <w:pgSz w:w="11906" w:h="16838"/>
-      <w:pgMar w:left="1701" w:right="1701" w:header="0" w:top="1417" w:footer="0" w:bottom="1417" w:gutter="0"/>
-      <w:pgNumType w:fmt="decimal"/>
-      <w:formProt w:val="false"/>
-      <w:textDirection w:val="lrTb"/>
-      <w:docGrid w:type="default" w:linePitch="360" w:charSpace="4096"/>
+      <w:pgMar w:top="1417" w:right="1701" w:bottom="1417" w:left="1701" w:header="0" w:footer="0" w:gutter="0"/>
+      <w:cols w:space="720"/>
+      <w:formProt w:val="0"/>
+      <w:docGrid w:linePitch="360" w:charSpace="4096"/>
     </w:sectPr>
   </w:body>
 </w:document>
 </file>
 
 <file path=word/styles.xml><?xml version="1.0" encoding="utf-8"?>
-<w:styles xmlns:w="http://schemas.openxmlformats.org/wordprocessingml/2006/main" xmlns:w14="http://schemas.microsoft.com/office/word/2010/wordml" xmlns:mc="http://schemas.openxmlformats.org/markup-compatibility/2006" mc:Ignorable="w14">
+<w:styles xmlns:mc="http://schemas.openxmlformats.org/markup-compatibility/2006" xmlns:r="http://schemas.openxmlformats.org/officeDocument/2006/relationships" xmlns:w="http://schemas.openxmlformats.org/wordprocessingml/2006/main" xmlns:w14="http://schemas.microsoft.com/office/word/2010/wordml" xmlns:w15="http://schemas.microsoft.com/office/word/2012/wordml" xmlns:w16se="http://schemas.microsoft.com/office/word/2015/wordml/symex" mc:Ignorable="w14 w15 w16se">
   <w:docDefaults>
     <w:rPrDefault>
       <w:rPr>
-        <w:rFonts w:ascii="Calibri" w:hAnsi="Calibri" w:eastAsia="Calibri" w:cs="" w:asciiTheme="minorHAnsi" w:cstheme="minorBidi" w:eastAsiaTheme="minorHAnsi" w:hAnsiTheme="minorHAnsi"/>
+        <w:rFonts w:asciiTheme="minorHAnsi" w:eastAsiaTheme="minorHAnsi" w:hAnsiTheme="minorHAnsi" w:cstheme="minorBidi"/>
         <w:szCs w:val="22"/>
         <w:lang w:val="pt-BR" w:eastAsia="en-US" w:bidi="ar-SA"/>
       </w:rPr>
     </w:rPrDefault>
-    <w:pPrDefault>
-      <w:pPr/>
-    </w:pPrDefault>
+    <w:pPrDefault/>
   </w:docDefaults>
   <w:latentStyles w:defLockedState="0" w:defUIPriority="99" w:defSemiHidden="0" w:defUnhideWhenUsed="0" w:defQFormat="0" w:count="371">
     <w:lsdException w:name="Normal" w:uiPriority="0" w:qFormat="1"/>
     <w:lsdException w:name="heading 1" w:uiPriority="9" w:qFormat="1"/>
-    <w:lsdException w:name="heading 2" w:uiPriority="9" w:semiHidden="1" w:unhideWhenUsed="1" w:qFormat="1"/>
-    <w:lsdException w:name="heading 3" w:uiPriority="9" w:semiHidden="1" w:unhideWhenUsed="1" w:qFormat="1"/>
-    <w:lsdException w:name="heading 4" w:uiPriority="9" w:semiHidden="1" w:unhideWhenUsed="1" w:qFormat="1"/>
-    <w:lsdException w:name="heading 5" w:uiPriority="9" w:semiHidden="1" w:unhideWhenUsed="1" w:qFormat="1"/>
-    <w:lsdException w:name="heading 6" w:uiPriority="9" w:semiHidden="1" w:unhideWhenUsed="1" w:qFormat="1"/>
-    <w:lsdException w:name="heading 7" w:uiPriority="9" w:semiHidden="1" w:unhideWhenUsed="1" w:qFormat="1"/>
-    <w:lsdException w:name="heading 8" w:uiPriority="9" w:semiHidden="1" w:unhideWhenUsed="1" w:qFormat="1"/>
-    <w:lsdException w:name="heading 9" w:uiPriority="9" w:semiHidden="1" w:unhideWhenUsed="1" w:qFormat="1"/>
+    <w:lsdException w:name="heading 2" w:semiHidden="1" w:uiPriority="9" w:unhideWhenUsed="1" w:qFormat="1"/>
+    <w:lsdException w:name="heading 3" w:semiHidden="1" w:uiPriority="9" w:unhideWhenUsed="1" w:qFormat="1"/>
+    <w:lsdException w:name="heading 4" w:semiHidden="1" w:uiPriority="9" w:unhideWhenUsed="1" w:qFormat="1"/>
+    <w:lsdException w:name="heading 5" w:semiHidden="1" w:uiPriority="9" w:unhideWhenUsed="1" w:qFormat="1"/>
+    <w:lsdException w:name="heading 6" w:semiHidden="1" w:uiPriority="9" w:unhideWhenUsed="1" w:qFormat="1"/>
+    <w:lsdException w:name="heading 7" w:semiHidden="1" w:uiPriority="9" w:unhideWhenUsed="1" w:qFormat="1"/>
+    <w:lsdException w:name="heading 8" w:semiHidden="1" w:uiPriority="9" w:unhideWhenUsed="1" w:qFormat="1"/>
+    <w:lsdException w:name="heading 9" w:semiHidden="1" w:uiPriority="9" w:unhideWhenUsed="1" w:qFormat="1"/>
     <w:lsdException w:name="index 1" w:semiHidden="1" w:unhideWhenUsed="1"/>
     <w:lsdException w:name="index 2" w:semiHidden="1" w:unhideWhenUsed="1"/>
     <w:lsdException w:name="index 3" w:semiHidden="1" w:unhideWhenUsed="1"/>
@@ -178,22 +218,22 @@
     <w:lsdException w:name="index 7" w:semiHidden="1" w:unhideWhenUsed="1"/>
     <w:lsdException w:name="index 8" w:semiHidden="1" w:unhideWhenUsed="1"/>
     <w:lsdException w:name="index 9" w:semiHidden="1" w:unhideWhenUsed="1"/>
-    <w:lsdException w:name="toc 1" w:uiPriority="39" w:semiHidden="1" w:unhideWhenUsed="1"/>
-    <w:lsdException w:name="toc 2" w:uiPriority="39" w:semiHidden="1" w:unhideWhenUsed="1"/>
-    <w:lsdException w:name="toc 3" w:uiPriority="39" w:semiHidden="1" w:unhideWhenUsed="1"/>
-    <w:lsdException w:name="toc 4" w:uiPriority="39" w:semiHidden="1" w:unhideWhenUsed="1"/>
-    <w:lsdException w:name="toc 5" w:uiPriority="39" w:semiHidden="1" w:unhideWhenUsed="1"/>
-    <w:lsdException w:name="toc 6" w:uiPriority="39" w:semiHidden="1" w:unhideWhenUsed="1"/>
-    <w:lsdException w:name="toc 7" w:uiPriority="39" w:semiHidden="1" w:unhideWhenUsed="1"/>
-    <w:lsdException w:name="toc 8" w:uiPriority="39" w:semiHidden="1" w:unhideWhenUsed="1"/>
-    <w:lsdException w:name="toc 9" w:uiPriority="39" w:semiHidden="1" w:unhideWhenUsed="1"/>
+    <w:lsdException w:name="toc 1" w:semiHidden="1" w:uiPriority="39" w:unhideWhenUsed="1"/>
+    <w:lsdException w:name="toc 2" w:semiHidden="1" w:uiPriority="39" w:unhideWhenUsed="1"/>
+    <w:lsdException w:name="toc 3" w:semiHidden="1" w:uiPriority="39" w:unhideWhenUsed="1"/>
+    <w:lsdException w:name="toc 4" w:semiHidden="1" w:uiPriority="39" w:unhideWhenUsed="1"/>
+    <w:lsdException w:name="toc 5" w:semiHidden="1" w:uiPriority="39" w:unhideWhenUsed="1"/>
+    <w:lsdException w:name="toc 6" w:semiHidden="1" w:uiPriority="39" w:unhideWhenUsed="1"/>
+    <w:lsdException w:name="toc 7" w:semiHidden="1" w:uiPriority="39" w:unhideWhenUsed="1"/>
+    <w:lsdException w:name="toc 8" w:semiHidden="1" w:uiPriority="39" w:unhideWhenUsed="1"/>
+    <w:lsdException w:name="toc 9" w:semiHidden="1" w:uiPriority="39" w:unhideWhenUsed="1"/>
     <w:lsdException w:name="Normal Indent" w:semiHidden="1" w:unhideWhenUsed="1"/>
     <w:lsdException w:name="footnote text" w:semiHidden="1" w:unhideWhenUsed="1"/>
     <w:lsdException w:name="annotation text" w:semiHidden="1" w:unhideWhenUsed="1"/>
     <w:lsdException w:name="header" w:semiHidden="1" w:unhideWhenUsed="1"/>
     <w:lsdException w:name="footer" w:semiHidden="1" w:unhideWhenUsed="1"/>
     <w:lsdException w:name="index heading" w:semiHidden="1" w:unhideWhenUsed="1"/>
-    <w:lsdException w:name="caption" w:uiPriority="35" w:semiHidden="1" w:unhideWhenUsed="1" w:qFormat="1"/>
+    <w:lsdException w:name="caption" w:semiHidden="1" w:uiPriority="35" w:unhideWhenUsed="1" w:qFormat="1"/>
     <w:lsdException w:name="table of figures" w:semiHidden="1" w:unhideWhenUsed="1"/>
     <w:lsdException w:name="envelope address" w:semiHidden="1" w:unhideWhenUsed="1"/>
     <w:lsdException w:name="envelope return" w:semiHidden="1" w:unhideWhenUsed="1"/>
@@ -224,7 +264,7 @@
     <w:lsdException w:name="Title" w:uiPriority="10" w:qFormat="1"/>
     <w:lsdException w:name="Closing" w:semiHidden="1" w:unhideWhenUsed="1"/>
     <w:lsdException w:name="Signature" w:semiHidden="1" w:unhideWhenUsed="1"/>
-    <w:lsdException w:name="Default Paragraph Font" w:uiPriority="1" w:semiHidden="1" w:unhideWhenUsed="1"/>
+    <w:lsdException w:name="Default Paragraph Font" w:semiHidden="1" w:uiPriority="1" w:unhideWhenUsed="1"/>
     <w:lsdException w:name="Body Text" w:semiHidden="1" w:unhideWhenUsed="1"/>
     <w:lsdException w:name="Body Text Indent" w:semiHidden="1" w:unhideWhenUsed="1"/>
     <w:lsdException w:name="List Continue" w:semiHidden="1" w:unhideWhenUsed="1"/>
@@ -424,8 +464,8 @@
     <w:lsdException w:name="Subtle Reference" w:uiPriority="31" w:qFormat="1"/>
     <w:lsdException w:name="Intense Reference" w:uiPriority="32" w:qFormat="1"/>
     <w:lsdException w:name="Book Title" w:uiPriority="33" w:qFormat="1"/>
-    <w:lsdException w:name="Bibliography" w:uiPriority="37" w:semiHidden="1" w:unhideWhenUsed="1"/>
-    <w:lsdException w:name="TOC Heading" w:uiPriority="39" w:semiHidden="1" w:unhideWhenUsed="1" w:qFormat="1"/>
+    <w:lsdException w:name="Bibliography" w:semiHidden="1" w:uiPriority="37" w:unhideWhenUsed="1"/>
+    <w:lsdException w:name="TOC Heading" w:semiHidden="1" w:uiPriority="39" w:unhideWhenUsed="1" w:qFormat="1"/>
     <w:lsdException w:name="Plain Table 1" w:uiPriority="41"/>
     <w:lsdException w:name="Plain Table 2" w:uiPriority="42"/>
     <w:lsdException w:name="Plain Table 3" w:uiPriority="43"/>
@@ -531,144 +571,21 @@
     <w:lsdException w:name="List Table 6 Colorful Accent 6" w:uiPriority="51"/>
     <w:lsdException w:name="List Table 7 Colorful Accent 6" w:uiPriority="52"/>
   </w:latentStyles>
-  <w:style w:type="paragraph" w:styleId="Normal" w:default="1">
+  <w:style w:type="paragraph" w:default="1" w:styleId="Normal">
     <w:name w:val="Normal"/>
     <w:qFormat/>
     <w:pPr>
-      <w:widowControl/>
-      <w:bidi w:val="0"/>
-      <w:spacing w:lineRule="auto" w:line="259" w:before="0" w:after="160"/>
-      <w:jc w:val="left"/>
+      <w:spacing w:after="160" w:line="259" w:lineRule="auto"/>
     </w:pPr>
     <w:rPr>
-      <w:rFonts w:ascii="Calibri" w:hAnsi="Calibri" w:eastAsia="Calibri" w:cs="" w:asciiTheme="minorHAnsi" w:cstheme="minorBidi" w:eastAsiaTheme="minorHAnsi" w:hAnsiTheme="minorHAnsi"/>
-      <w:color w:val="auto"/>
-      <w:kern w:val="0"/>
       <w:sz w:val="22"/>
-      <w:szCs w:val="22"/>
-      <w:lang w:val="pt-BR" w:eastAsia="en-US" w:bidi="ar-SA"/>
     </w:rPr>
   </w:style>
-  <w:style w:type="character" w:styleId="DefaultParagraphFont" w:default="1">
+  <w:style w:type="character" w:default="1" w:styleId="Fontepargpadro">
     <w:name w:val="Default Paragraph Font"/>
     <w:uiPriority w:val="1"/>
     <w:semiHidden/>
     <w:unhideWhenUsed/>
-    <w:qFormat/>
-    <w:rPr/>
-  </w:style>
-  <w:style w:type="paragraph" w:styleId="Ttulo">
-    <w:name w:val="Título"/>
-    <w:basedOn w:val="Normal"/>
-    <w:next w:val="Corpodotexto"/>
-    <w:qFormat/>
-    <w:pPr>
-      <w:keepNext w:val="true"/>
-      <w:spacing w:before="240" w:after="120"/>
-    </w:pPr>
-    <w:rPr>
-      <w:rFonts w:ascii="Liberation Sans" w:hAnsi="Liberation Sans" w:eastAsia="Microsoft YaHei" w:cs="Arial"/>
-      <w:sz w:val="28"/>
-      <w:szCs w:val="28"/>
-    </w:rPr>
-  </w:style>
-  <w:style w:type="paragraph" w:styleId="Corpodotexto">
-    <w:name w:val="Body Text"/>
-    <w:basedOn w:val="Normal"/>
-    <w:pPr>
-      <w:spacing w:lineRule="auto" w:line="276" w:before="0" w:after="140"/>
-    </w:pPr>
-    <w:rPr/>
-  </w:style>
-  <w:style w:type="paragraph" w:styleId="Lista">
-    <w:name w:val="List"/>
-    <w:basedOn w:val="Corpodotexto"/>
-    <w:pPr/>
-    <w:rPr>
-      <w:rFonts w:cs="Arial"/>
-    </w:rPr>
-  </w:style>
-  <w:style w:type="paragraph" w:styleId="Legenda">
-    <w:name w:val="Caption"/>
-    <w:basedOn w:val="Normal"/>
-    <w:qFormat/>
-    <w:pPr>
-      <w:suppressLineNumbers/>
-      <w:spacing w:before="120" w:after="120"/>
-    </w:pPr>
-    <w:rPr>
-      <w:rFonts w:cs="Arial"/>
-      <w:i/>
-      <w:iCs/>
-      <w:sz w:val="24"/>
-      <w:szCs w:val="24"/>
-    </w:rPr>
-  </w:style>
-  <w:style w:type="paragraph" w:styleId="Ndice">
-    <w:name w:val="Índice"/>
-    <w:basedOn w:val="Normal"/>
-    <w:qFormat/>
-    <w:pPr>
-      <w:suppressLineNumbers/>
-    </w:pPr>
-    <w:rPr>
-      <w:rFonts w:cs="Arial"/>
-    </w:rPr>
-  </w:style>
-  <w:style w:type="paragraph" w:styleId="ListParagraph">
-    <w:name w:val="List Paragraph"/>
-    <w:basedOn w:val="Normal"/>
-    <w:uiPriority w:val="34"/>
-    <w:qFormat/>
-    <w:rsid w:val="001211e8"/>
-    <w:pPr>
-      <w:spacing w:before="0" w:after="160"/>
-      <w:ind w:left="720" w:hanging="0"/>
-      <w:contextualSpacing/>
-    </w:pPr>
-    <w:rPr/>
-  </w:style>
-  <w:style w:type="paragraph" w:styleId="Contedodatabela">
-    <w:name w:val="Conteúdo da tabela"/>
-    <w:basedOn w:val="Normal"/>
-    <w:qFormat/>
-    <w:pPr>
-      <w:suppressLineNumbers/>
-    </w:pPr>
-    <w:rPr/>
-  </w:style>
-  <w:style w:type="paragraph" w:styleId="Ttulodetabela">
-    <w:name w:val="Título de tabela"/>
-    <w:basedOn w:val="Contedodatabela"/>
-    <w:qFormat/>
-    <w:pPr>
-      <w:suppressLineNumbers/>
-      <w:jc w:val="center"/>
-    </w:pPr>
-    <w:rPr>
-      <w:b/>
-      <w:bCs/>
-    </w:rPr>
-  </w:style>
-  <w:style w:type="paragraph" w:styleId="Textoprformatado">
-    <w:name w:val="Texto préformatado"/>
-    <w:basedOn w:val="Normal"/>
-    <w:qFormat/>
-    <w:pPr>
-      <w:spacing w:before="0" w:after="0"/>
-    </w:pPr>
-    <w:rPr>
-      <w:rFonts w:ascii="Liberation Mono" w:hAnsi="Liberation Mono" w:eastAsia="Liberation Mono" w:cs="Liberation Mono"/>
-      <w:sz w:val="20"/>
-      <w:szCs w:val="20"/>
-    </w:rPr>
-  </w:style>
-  <w:style w:type="numbering" w:styleId="NoList" w:default="1">
-    <w:name w:val="No List"/>
-    <w:uiPriority w:val="99"/>
-    <w:semiHidden/>
-    <w:unhideWhenUsed/>
-    <w:qFormat/>
   </w:style>
   <w:style w:type="table" w:default="1" w:styleId="Tabelanormal">
     <w:name w:val="Normal Table"/>
@@ -685,22 +602,125 @@
       </w:tblCellMar>
     </w:tblPr>
   </w:style>
+  <w:style w:type="numbering" w:default="1" w:styleId="Semlista">
+    <w:name w:val="No List"/>
+    <w:uiPriority w:val="99"/>
+    <w:semiHidden/>
+    <w:unhideWhenUsed/>
+  </w:style>
+  <w:style w:type="paragraph" w:styleId="Ttulo">
+    <w:name w:val="Title"/>
+    <w:basedOn w:val="Normal"/>
+    <w:next w:val="Corpodetexto"/>
+    <w:qFormat/>
+    <w:pPr>
+      <w:keepNext/>
+      <w:spacing w:before="240" w:after="120"/>
+    </w:pPr>
+    <w:rPr>
+      <w:rFonts w:ascii="Liberation Sans" w:eastAsia="Microsoft YaHei" w:hAnsi="Liberation Sans" w:cs="Arial"/>
+      <w:sz w:val="28"/>
+      <w:szCs w:val="28"/>
+    </w:rPr>
+  </w:style>
+  <w:style w:type="paragraph" w:styleId="Corpodetexto">
+    <w:name w:val="Body Text"/>
+    <w:basedOn w:val="Normal"/>
+    <w:pPr>
+      <w:spacing w:after="140" w:line="276" w:lineRule="auto"/>
+    </w:pPr>
+  </w:style>
+  <w:style w:type="paragraph" w:styleId="Lista">
+    <w:name w:val="List"/>
+    <w:basedOn w:val="Corpodetexto"/>
+    <w:rPr>
+      <w:rFonts w:cs="Arial"/>
+    </w:rPr>
+  </w:style>
+  <w:style w:type="paragraph" w:styleId="Legenda">
+    <w:name w:val="caption"/>
+    <w:basedOn w:val="Normal"/>
+    <w:qFormat/>
+    <w:pPr>
+      <w:suppressLineNumbers/>
+      <w:spacing w:before="120" w:after="120"/>
+    </w:pPr>
+    <w:rPr>
+      <w:rFonts w:cs="Arial"/>
+      <w:i/>
+      <w:iCs/>
+      <w:sz w:val="24"/>
+      <w:szCs w:val="24"/>
+    </w:rPr>
+  </w:style>
+  <w:style w:type="paragraph" w:customStyle="1" w:styleId="ndice">
+    <w:name w:val="Índice"/>
+    <w:basedOn w:val="Normal"/>
+    <w:qFormat/>
+    <w:pPr>
+      <w:suppressLineNumbers/>
+    </w:pPr>
+    <w:rPr>
+      <w:rFonts w:cs="Arial"/>
+    </w:rPr>
+  </w:style>
+  <w:style w:type="paragraph" w:styleId="PargrafodaLista">
+    <w:name w:val="List Paragraph"/>
+    <w:basedOn w:val="Normal"/>
+    <w:uiPriority w:val="34"/>
+    <w:qFormat/>
+    <w:rsid w:val="001211E8"/>
+    <w:pPr>
+      <w:ind w:left="720"/>
+      <w:contextualSpacing/>
+    </w:pPr>
+  </w:style>
+  <w:style w:type="paragraph" w:customStyle="1" w:styleId="Contedodatabela">
+    <w:name w:val="Conteúdo da tabela"/>
+    <w:basedOn w:val="Normal"/>
+    <w:qFormat/>
+    <w:pPr>
+      <w:suppressLineNumbers/>
+    </w:pPr>
+  </w:style>
+  <w:style w:type="paragraph" w:customStyle="1" w:styleId="Ttulodetabela">
+    <w:name w:val="Título de tabela"/>
+    <w:basedOn w:val="Contedodatabela"/>
+    <w:qFormat/>
+    <w:pPr>
+      <w:jc w:val="center"/>
+    </w:pPr>
+    <w:rPr>
+      <w:b/>
+      <w:bCs/>
+    </w:rPr>
+  </w:style>
+  <w:style w:type="paragraph" w:customStyle="1" w:styleId="Textoprformatado">
+    <w:name w:val="Texto préformatado"/>
+    <w:basedOn w:val="Normal"/>
+    <w:qFormat/>
+    <w:pPr>
+      <w:spacing w:after="0"/>
+    </w:pPr>
+    <w:rPr>
+      <w:rFonts w:ascii="Liberation Mono" w:eastAsia="Liberation Mono" w:hAnsi="Liberation Mono" w:cs="Liberation Mono"/>
+      <w:sz w:val="20"/>
+      <w:szCs w:val="20"/>
+    </w:rPr>
+  </w:style>
   <w:style w:type="table" w:styleId="Tabelacomgrade">
     <w:name w:val="Table Grid"/>
     <w:basedOn w:val="Tabelanormal"/>
     <w:uiPriority w:val="39"/>
-    <w:rsid w:val="000d4b50"/>
-    <w:pPr>
-      <w:spacing w:after="0" w:line="240" w:lineRule="auto"/>
-    </w:pPr>
+    <w:rsid w:val="000D4B50"/>
     <w:tblPr>
       <w:tblBorders>
-        <w:top w:val="single" w:color="auto" w:sz="4" w:space="0"/>
-        <w:left w:val="single" w:color="auto" w:sz="4" w:space="0"/>
-        <w:bottom w:val="single" w:color="auto" w:sz="4" w:space="0"/>
-        <w:right w:val="single" w:color="auto" w:sz="4" w:space="0"/>
-        <w:insideH w:val="single" w:color="auto" w:sz="4" w:space="0"/>
-        <w:insideV w:val="single" w:color="auto" w:sz="4" w:space="0"/>
+        <w:top w:val="single" w:sz="4" w:space="0" w:color="auto"/>
+        <w:left w:val="single" w:sz="4" w:space="0" w:color="auto"/>
+        <w:bottom w:val="single" w:sz="4" w:space="0" w:color="auto"/>
+        <w:right w:val="single" w:sz="4" w:space="0" w:color="auto"/>
+        <w:insideH w:val="single" w:sz="4" w:space="0" w:color="auto"/>
+        <w:insideV w:val="single" w:sz="4" w:space="0" w:color="auto"/>
       </w:tblBorders>
     </w:tblPr>
   </w:style>

</xml_diff>